<commit_message>
modified institutional affiliations (VA to arensberg)
</commit_message>
<xml_diff>
--- a/++Templated Entries/LAURA ONLY ACCESS COMPLETED/MUSIC/Atonality (Whittall) EA.docx
+++ b/++Templated Entries/LAURA ONLY ACCESS COMPLETED/MUSIC/Atonality (Whittall) EA.docx
@@ -190,12 +190,14 @@
                     <w:szCs w:val="24"/>
                   </w:rPr>
                 </w:pPr>
+                <w:proofErr w:type="spellStart"/>
                 <w:r>
                   <w:rPr>
                     <w:lang w:val="en-US" w:eastAsia="ja-JP"/>
                   </w:rPr>
                   <w:t>Whittall</w:t>
                 </w:r>
+                <w:proofErr w:type="spellEnd"/>
               </w:p>
             </w:tc>
           </w:sdtContent>
@@ -291,9 +293,6 @@
                 <w:r>
                   <w:t>Kings College London</w:t>
                 </w:r>
-                <w:r>
-                  <w:t xml:space="preserve"> Emeritus</w:t>
-                </w:r>
               </w:p>
             </w:tc>
           </w:sdtContent>
@@ -568,9 +567,11 @@
                 <w:r>
                   <w:t>as ‘suspended tonality’ and ‘</w:t>
                 </w:r>
+                <w:proofErr w:type="spellStart"/>
                 <w:r>
                   <w:t>pantonality</w:t>
                 </w:r>
+                <w:proofErr w:type="spellEnd"/>
                 <w:r>
                   <w:t>.’</w:t>
                 </w:r>
@@ -579,8 +580,6 @@
                 </w:r>
               </w:p>
             </w:tc>
-            <w:bookmarkStart w:id="0" w:name="_GoBack" w:displacedByCustomXml="next"/>
-            <w:bookmarkEnd w:id="0" w:displacedByCustomXml="next"/>
           </w:sdtContent>
         </w:sdt>
       </w:tr>
@@ -741,9 +740,11 @@
             <w:r>
               <w:t>‘</w:t>
             </w:r>
+            <w:proofErr w:type="spellStart"/>
             <w:r>
               <w:t>pantonality</w:t>
             </w:r>
+            <w:proofErr w:type="spellEnd"/>
             <w:r>
               <w:t>.</w:t>
             </w:r>
@@ -762,6 +763,7 @@
             <w:r>
               <w:t xml:space="preserve">Heinrich </w:t>
             </w:r>
+            <w:proofErr w:type="spellStart"/>
             <w:r>
               <w:t>S</w:t>
             </w:r>
@@ -769,10 +771,22 @@
               <w:t>v</w:t>
             </w:r>
             <w:r>
-              <w:t>chenker; from that perspective it certainly makes sense to define all compositions that cannot be shown to conform to Sch</w:t>
-            </w:r>
-            <w:r>
-              <w:t xml:space="preserve">enkerian principles as atonal. </w:t>
+              <w:t>chenker</w:t>
+            </w:r>
+            <w:proofErr w:type="spellEnd"/>
+            <w:r>
+              <w:t xml:space="preserve">; from that perspective it certainly makes sense to define all compositions that cannot be shown to conform to </w:t>
+            </w:r>
+            <w:proofErr w:type="spellStart"/>
+            <w:r>
+              <w:t>Sch</w:t>
+            </w:r>
+            <w:r>
+              <w:t>enkerian</w:t>
+            </w:r>
+            <w:proofErr w:type="spellEnd"/>
+            <w:r>
+              <w:t xml:space="preserve"> principles as atonal. </w:t>
             </w:r>
             <w:r>
               <w:t xml:space="preserve">There has nevertheless been considerable support for attempting to distinguish between </w:t>
@@ -818,7 +832,15 @@
               <w:t>lve-tone technique in ways that</w:t>
             </w:r>
             <w:r>
-              <w:t xml:space="preserve"> fit well with Schoenberg’s own understanding of suspended tonality or pantonality. Whether or not a systematic analytical method can ever be devised for definitively proving the presence of such post-tonal elements, the use of essentially hierarchical modes of thought by leading modernist composers in the years since 1960 lends support to the view that atonality, while not impossible, is not simply to be equated with the absence of the kind of tonal structures that predominated in music before the twentieth century.</w:t>
+              <w:t xml:space="preserve"> fit well with Schoenberg’s own understanding of suspended tonality or </w:t>
+            </w:r>
+            <w:proofErr w:type="spellStart"/>
+            <w:r>
+              <w:t>pantonality</w:t>
+            </w:r>
+            <w:proofErr w:type="spellEnd"/>
+            <w:r>
+              <w:t>. Whether or not a systematic analytical method can ever be devised for definitively proving the presence of such post-tonal elements, the use of essentially hierarchical modes of thought by leading modernist composers in the years since 1960 lends support to the view that atonality, while not impossible, is not simply to be equated with the absence of the kind of tonal structures that predominated in music before the twentieth century.</w:t>
             </w:r>
           </w:p>
         </w:tc>
@@ -1128,12 +1150,21 @@
       </w:rPr>
       <w:t xml:space="preserve"> – </w:t>
     </w:r>
+    <w:proofErr w:type="spellStart"/>
     <w:r>
       <w:rPr>
         <w:i/>
         <w:color w:val="7F7F7F" w:themeColor="text1" w:themeTint="80"/>
       </w:rPr>
-      <w:t>Encyclopedia of Modernism</w:t>
+      <w:t>Encyclopedia</w:t>
+    </w:r>
+    <w:proofErr w:type="spellEnd"/>
+    <w:r>
+      <w:rPr>
+        <w:i/>
+        <w:color w:val="7F7F7F" w:themeColor="text1" w:themeTint="80"/>
+      </w:rPr>
+      <w:t xml:space="preserve"> of Modernism</w:t>
     </w:r>
   </w:p>
   <w:p>
@@ -3171,7 +3202,7 @@
     <w:charset w:val="4E"/>
     <w:family w:val="auto"/>
     <w:pitch w:val="variable"/>
-    <w:sig w:usb0="00000001" w:usb1="08070000" w:usb2="00000010" w:usb3="00000000" w:csb0="00020000" w:csb1="00000000"/>
+    <w:sig w:usb0="E00002FF" w:usb1="6AC7FDFB" w:usb2="00000012" w:usb3="00000000" w:csb0="0002009F" w:csb1="00000000"/>
   </w:font>
   <w:font w:name="Lucida Grande">
     <w:panose1 w:val="020B0600040502020204"/>
@@ -3967,7 +3998,7 @@
   <a:extraClrSchemeLst/>
   <a:extLst>
     <a:ext uri="{05A4C25C-085E-4340-85A3-A5531E510DB2}">
-      <thm15:themeFamily xmlns:thm15="http://schemas.microsoft.com/office/thememl/2012/main" xmlns="" name="Office Theme" id="{62F939B6-93AF-4DB8-9C6B-D6C7DFDC589F}" vid="{4A3C46E8-61CC-4603-A589-7422A47A8E4A}"/>
+      <thm15:themeFamily xmlns="" xmlns:thm15="http://schemas.microsoft.com/office/thememl/2012/main" name="Office Theme" id="{62F939B6-93AF-4DB8-9C6B-D6C7DFDC589F}" vid="{4A3C46E8-61CC-4603-A589-7422A47A8E4A}"/>
     </a:ext>
   </a:extLst>
 </a:theme>
@@ -4105,7 +4136,7 @@
 </file>
 
 <file path=customXml/itemProps1.xml><?xml version="1.0" encoding="utf-8"?>
-<ds:datastoreItem xmlns:ds="http://schemas.openxmlformats.org/officeDocument/2006/customXml" ds:itemID="{B463E753-BC37-234A-B62D-0C9FA906EA3B}">
+<ds:datastoreItem xmlns:ds="http://schemas.openxmlformats.org/officeDocument/2006/customXml" ds:itemID="{7ED97F66-2475-8044-B438-B2B22F4920C4}">
   <ds:schemaRefs>
     <ds:schemaRef ds:uri="http://schemas.openxmlformats.org/officeDocument/2006/bibliography"/>
   </ds:schemaRefs>

</xml_diff>